<commit_message>
tried to implement list of min_path vertices
</commit_message>
<xml_diff>
--- a/Zadanie2/sprawko/PEA_2_Kacper_Wróblewski.docx
+++ b/Zadanie2/sprawko/PEA_2_Kacper_Wróblewski.docx
@@ -91,21 +91,28 @@
         </w:rPr>
         <w:t xml:space="preserve">) </w:t>
       </w:r>
-      <w:proofErr w:type="spellStart"/>
       <w:r>
         <w:rPr>
           <w:sz w:val="24"/>
           <w:szCs w:val="24"/>
         </w:rPr>
-        <w:t>Held</w:t>
-      </w:r>
-      <w:proofErr w:type="spellEnd"/>
+        <w:t xml:space="preserve">Algorytm </w:t>
+      </w:r>
+      <w:proofErr w:type="spellStart"/>
       <w:r>
         <w:rPr>
           <w:sz w:val="24"/>
           <w:szCs w:val="24"/>
         </w:rPr>
-        <w:t>-Karp</w:t>
+        <w:t>Helda</w:t>
+      </w:r>
+      <w:proofErr w:type="spellEnd"/>
+      <w:r>
+        <w:rPr>
+          <w:sz w:val="24"/>
+          <w:szCs w:val="24"/>
+        </w:rPr>
+        <w:t>-Karpa</w:t>
       </w:r>
     </w:p>
     <w:tbl>
@@ -466,7 +473,15 @@
         <w:t>efektywności</w:t>
       </w:r>
       <w:r>
-        <w:t xml:space="preserve"> algorytmu przeglądu zupełnego</w:t>
+        <w:t xml:space="preserve"> algorytmu </w:t>
+      </w:r>
+      <w:proofErr w:type="spellStart"/>
+      <w:r>
+        <w:t>Helda</w:t>
+      </w:r>
+      <w:proofErr w:type="spellEnd"/>
+      <w:r>
+        <w:t>-Karpa</w:t>
       </w:r>
       <w:r>
         <w:t xml:space="preserve"> rozwiązującego </w:t>
@@ -479,6 +494,184 @@
       </w:r>
       <w:r>
         <w:t>j. Algorytm był realizowany na gotowym grafie stworzonym z danych do opracowania.</w:t>
+      </w:r>
+    </w:p>
+    <w:p>
+      <w:r>
+        <w:t>Należało zbadać zależność czasową od wielkości instancji (jak w zadaniu 1.) oraz pamięciową.</w:t>
+      </w:r>
+    </w:p>
+    <w:p>
+      <w:r>
+        <w:t>Problem komiwojażera, czyli TSP (</w:t>
+      </w:r>
+      <w:r>
+        <w:rPr>
+          <w:i/>
+          <w:iCs/>
+        </w:rPr>
+        <w:t xml:space="preserve">travelling </w:t>
+      </w:r>
+      <w:proofErr w:type="spellStart"/>
+      <w:r>
+        <w:rPr>
+          <w:i/>
+          <w:iCs/>
+        </w:rPr>
+        <w:t>salesman</w:t>
+      </w:r>
+      <w:proofErr w:type="spellEnd"/>
+      <w:r>
+        <w:rPr>
+          <w:i/>
+          <w:iCs/>
+        </w:rPr>
+        <w:t xml:space="preserve"> problem</w:t>
+      </w:r>
+      <w:r>
+        <w:t>) polega na znalezieniu cyklu Hamiltona w grafie, który ma najmniejszy kosz</w:t>
+      </w:r>
+      <w:r>
+        <w:t>t</w:t>
+      </w:r>
+      <w:r>
+        <w:rPr>
+          <w:i/>
+          <w:iCs/>
+        </w:rPr>
+        <w:t>.</w:t>
+      </w:r>
+      <w:r>
+        <w:t xml:space="preserve"> Sprowadza się do wyznaczenia najkrótszej ścieżki pomiędzy wierzchołkami przedstawianymi jako miasta</w:t>
+      </w:r>
+      <w:r>
+        <w:t>,</w:t>
+      </w:r>
+      <w:r>
+        <w:t xml:space="preserve"> stąd problem podróżującego sprzedawcy. Dana jest określona ilość miast i odległość albo cena podróży pomiędzy nimi i podróżujący musi odwiedzić wszystkie płacąc jak najmniej lub podróżując jak najmniejszą odległość.</w:t>
+      </w:r>
+      <w:r>
+        <w:t xml:space="preserve"> Jak przedstawiono na Rys. 1, rozwiązaniem jest cykl w grafie zupełnym w postaci listy kolejnych wierzchołków oraz całkowity koszt przebytej drogi.</w:t>
+      </w:r>
+    </w:p>
+    <w:p>
+      <w:r>
+        <w:t>Problem TSP należy do klasy problemów NP-trudnych, co znaczy, że rozwiązanie nie zawsze jest jasne lub zajmuje zwyczajnie zbyt długo, aby brać je pod uwagę przez co wymagane jest częste zawężanie kryteriów</w:t>
+      </w:r>
+      <w:r>
+        <w:t xml:space="preserve"> lub kontemplacja jakości algorytmu w danym kontekście.</w:t>
+      </w:r>
+    </w:p>
+    <w:p>
+      <w:pPr>
+        <w:jc w:val="center"/>
+      </w:pPr>
+      <w:r>
+        <w:rPr>
+          <w:noProof/>
+        </w:rPr>
+        <w:drawing>
+          <wp:inline distT="0" distB="0" distL="0" distR="0" wp14:anchorId="76C6E872" wp14:editId="47D064BC">
+            <wp:extent cx="3543300" cy="3296859"/>
+            <wp:effectExtent l="0" t="0" r="0" b="0"/>
+            <wp:docPr id="3" name="Obraz 3" descr="Rozwiązanie przykładowego problemu komiwojażera"/>
+            <wp:cNvGraphicFramePr>
+              <a:graphicFrameLocks xmlns:a="http://schemas.openxmlformats.org/drawingml/2006/main" noChangeAspect="1"/>
+            </wp:cNvGraphicFramePr>
+            <a:graphic xmlns:a="http://schemas.openxmlformats.org/drawingml/2006/main">
+              <a:graphicData uri="http://schemas.openxmlformats.org/drawingml/2006/picture">
+                <pic:pic xmlns:pic="http://schemas.openxmlformats.org/drawingml/2006/picture">
+                  <pic:nvPicPr>
+                    <pic:cNvPr id="0" name="Picture 1" descr="Rozwiązanie przykładowego problemu komiwojażera"/>
+                    <pic:cNvPicPr>
+                      <a:picLocks noChangeAspect="1" noChangeArrowheads="1"/>
+                    </pic:cNvPicPr>
+                  </pic:nvPicPr>
+                  <pic:blipFill>
+                    <a:blip r:embed="rId7" cstate="print">
+                      <a:extLst>
+                        <a:ext uri="{28A0092B-C50C-407E-A947-70E740481C1C}">
+                          <a14:useLocalDpi xmlns:a14="http://schemas.microsoft.com/office/drawing/2010/main" val="0"/>
+                        </a:ext>
+                      </a:extLst>
+                    </a:blip>
+                    <a:srcRect/>
+                    <a:stretch>
+                      <a:fillRect/>
+                    </a:stretch>
+                  </pic:blipFill>
+                  <pic:spPr bwMode="auto">
+                    <a:xfrm>
+                      <a:off x="0" y="0"/>
+                      <a:ext cx="3546091" cy="3299455"/>
+                    </a:xfrm>
+                    <a:prstGeom prst="rect">
+                      <a:avLst/>
+                    </a:prstGeom>
+                    <a:noFill/>
+                    <a:ln>
+                      <a:noFill/>
+                    </a:ln>
+                  </pic:spPr>
+                </pic:pic>
+              </a:graphicData>
+            </a:graphic>
+          </wp:inline>
+        </w:drawing>
+      </w:r>
+    </w:p>
+    <w:p>
+      <w:pPr>
+        <w:jc w:val="center"/>
+        <w:rPr>
+          <w:i/>
+          <w:iCs/>
+          <w:color w:val="BFBFBF" w:themeColor="background1" w:themeShade="BF"/>
+          <w:sz w:val="16"/>
+          <w:szCs w:val="16"/>
+        </w:rPr>
+      </w:pPr>
+      <w:r>
+        <w:rPr>
+          <w:i/>
+          <w:iCs/>
+          <w:color w:val="BFBFBF" w:themeColor="background1" w:themeShade="BF"/>
+          <w:sz w:val="16"/>
+          <w:szCs w:val="16"/>
+        </w:rPr>
+        <w:t>https://pl.wikipedia.org/wiki/Problem_komiwojażera#/media/Plik:GLPK_solution_of_a_travelling_salesman_problem.svg</w:t>
+      </w:r>
+    </w:p>
+    <w:p>
+      <w:pPr>
+        <w:jc w:val="center"/>
+        <w:rPr>
+          <w:i/>
+          <w:iCs/>
+          <w:color w:val="auto"/>
+          <w:sz w:val="16"/>
+          <w:szCs w:val="16"/>
+        </w:rPr>
+      </w:pPr>
+      <w:r>
+        <w:rPr>
+          <w:i/>
+          <w:iCs/>
+          <w:color w:val="auto"/>
+          <w:sz w:val="16"/>
+          <w:szCs w:val="16"/>
+        </w:rPr>
+        <w:t xml:space="preserve">Rys. 1. </w:t>
+      </w:r>
+      <w:r>
+        <w:rPr>
+          <w:i/>
+          <w:iCs/>
+          <w:color w:val="auto"/>
+          <w:sz w:val="16"/>
+          <w:szCs w:val="16"/>
+        </w:rPr>
+        <w:t>Przykładowe rozwiązanie problemu TSP</w:t>
       </w:r>
     </w:p>
     <w:p/>
@@ -496,7 +689,259 @@
         <w:t>Metoda</w:t>
       </w:r>
     </w:p>
-    <w:p/>
+    <w:p>
+      <w:r>
+        <w:t xml:space="preserve">Programowanie dynamiczne </w:t>
+      </w:r>
+      <w:r>
+        <w:rPr>
+          <w:i/>
+          <w:iCs/>
+        </w:rPr>
+        <w:t>(</w:t>
+      </w:r>
+      <w:proofErr w:type="spellStart"/>
+      <w:r>
+        <w:rPr>
+          <w:i/>
+          <w:iCs/>
+        </w:rPr>
+        <w:t>dynamic</w:t>
+      </w:r>
+      <w:proofErr w:type="spellEnd"/>
+      <w:r>
+        <w:rPr>
+          <w:i/>
+          <w:iCs/>
+        </w:rPr>
+        <w:t xml:space="preserve"> </w:t>
+      </w:r>
+      <w:proofErr w:type="spellStart"/>
+      <w:r>
+        <w:rPr>
+          <w:i/>
+          <w:iCs/>
+        </w:rPr>
+        <w:t>programming</w:t>
+      </w:r>
+      <w:proofErr w:type="spellEnd"/>
+      <w:r>
+        <w:rPr>
+          <w:i/>
+          <w:iCs/>
+        </w:rPr>
+        <w:t>)</w:t>
+      </w:r>
+      <w:r>
+        <w:t xml:space="preserve"> jest to </w:t>
+      </w:r>
+      <w:r>
+        <w:t>sposób</w:t>
+      </w:r>
+      <w:r>
+        <w:t xml:space="preserve"> projektowania algorytmów</w:t>
+      </w:r>
+      <w:r>
+        <w:t xml:space="preserve"> rozwiązujących zagadnienia optymalizacyjne (takie jak </w:t>
+      </w:r>
+      <w:r>
+        <w:rPr>
+          <w:i/>
+          <w:iCs/>
+        </w:rPr>
+        <w:t>TSP</w:t>
+      </w:r>
+      <w:r>
+        <w:t>). Jest to alternatywa dla metod zachłannych. Strategię programowania dynamicznego opracował amerykański matematyk Richard Bellman.</w:t>
+      </w:r>
+    </w:p>
+    <w:p>
+      <w:r>
+        <w:t xml:space="preserve">Podstawą tej metody jest podział problemu na mniejsze części, zwane </w:t>
+      </w:r>
+      <w:proofErr w:type="spellStart"/>
+      <w:r>
+        <w:t>podproblemami</w:t>
+      </w:r>
+      <w:proofErr w:type="spellEnd"/>
+      <w:r>
+        <w:t xml:space="preserve">, względem kilku parametrów. Przez dużą złożoność pamięciową zastosowanie w programowaniu dynamicznym naiwnych rozwiązań jakim jest np. przegląd zupełny </w:t>
+      </w:r>
+      <w:r>
+        <w:rPr>
+          <w:i/>
+          <w:iCs/>
+        </w:rPr>
+        <w:t xml:space="preserve">(ang. </w:t>
+      </w:r>
+      <w:proofErr w:type="spellStart"/>
+      <w:r>
+        <w:rPr>
+          <w:i/>
+          <w:iCs/>
+        </w:rPr>
+        <w:t>brute</w:t>
+      </w:r>
+      <w:proofErr w:type="spellEnd"/>
+      <w:r>
+        <w:rPr>
+          <w:i/>
+          <w:iCs/>
+        </w:rPr>
+        <w:t xml:space="preserve"> </w:t>
+      </w:r>
+      <w:proofErr w:type="spellStart"/>
+      <w:r>
+        <w:rPr>
+          <w:i/>
+          <w:iCs/>
+        </w:rPr>
+        <w:t>force</w:t>
+      </w:r>
+      <w:proofErr w:type="spellEnd"/>
+      <w:r>
+        <w:rPr>
+          <w:i/>
+          <w:iCs/>
+        </w:rPr>
+        <w:t xml:space="preserve">) </w:t>
+      </w:r>
+      <w:r>
+        <w:t xml:space="preserve">prowadzi do znacznego wzrostu złożoności </w:t>
+      </w:r>
+      <w:r>
+        <w:t xml:space="preserve">pamięciowej </w:t>
+      </w:r>
+      <w:r>
+        <w:t>problemu.</w:t>
+      </w:r>
+    </w:p>
+    <w:p>
+      <w:r>
+        <w:t xml:space="preserve">Kluczem do zaprojektowania algorytmu programowania dynamicznego jest znalezienie funkcji rekurencyjnej, która optymalnie opisuje funkcję celu dzieląc problem na części (zazwyczaj od najmniejszej do największej). Dzięki świadomości, że postępowanie jest optymalne mamy pewność, że kolejne wywołania funkcji również takie będą. W tym podejściu pamiętane są wszystkie poprzednie rozwiązania </w:t>
+      </w:r>
+      <w:proofErr w:type="spellStart"/>
+      <w:r>
+        <w:t>podproblemu</w:t>
+      </w:r>
+      <w:proofErr w:type="spellEnd"/>
+      <w:r>
+        <w:t>, więc rozbijanie zadania na części nie tylko ma sens w kwestii przydatności, ale również optymalności algorytmów programowania dynamicznego.</w:t>
+      </w:r>
+    </w:p>
+    <w:p>
+      <w:r>
+        <w:t xml:space="preserve">Algorytm </w:t>
+      </w:r>
+      <w:proofErr w:type="spellStart"/>
+      <w:r>
+        <w:t>Helda</w:t>
+      </w:r>
+      <w:proofErr w:type="spellEnd"/>
+      <w:r>
+        <w:t xml:space="preserve">-Karpa (czasami określany również jako algorytm </w:t>
+      </w:r>
+      <w:proofErr w:type="spellStart"/>
+      <w:r>
+        <w:t>Bellmana-Helda-Karpa</w:t>
+      </w:r>
+      <w:proofErr w:type="spellEnd"/>
+      <w:r>
+        <w:t xml:space="preserve">) jest to algorytm oparty na programowaniu dynamicznym służący do rozwiązywania problemu komiwojażera. Jego złożoność czasowa to </w:t>
+      </w:r>
+      <w:r>
+        <w:rPr>
+          <w:i/>
+          <w:iCs/>
+        </w:rPr>
+        <w:t>O(n</w:t>
+      </w:r>
+      <w:r>
+        <w:rPr>
+          <w:i/>
+          <w:iCs/>
+          <w:vertAlign w:val="superscript"/>
+        </w:rPr>
+        <w:t>2</w:t>
+      </w:r>
+      <w:r>
+        <w:rPr>
+          <w:i/>
+          <w:iCs/>
+        </w:rPr>
+        <w:t>2</w:t>
+      </w:r>
+      <w:r>
+        <w:rPr>
+          <w:i/>
+          <w:iCs/>
+          <w:vertAlign w:val="superscript"/>
+        </w:rPr>
+        <w:t>n</w:t>
+      </w:r>
+      <w:r>
+        <w:rPr>
+          <w:i/>
+          <w:iCs/>
+        </w:rPr>
+        <w:t xml:space="preserve">) </w:t>
+      </w:r>
+      <w:r>
+        <w:t xml:space="preserve"> a pamięciowa </w:t>
+      </w:r>
+      <w:r>
+        <w:rPr>
+          <w:i/>
+          <w:iCs/>
+        </w:rPr>
+        <w:t>O(n2</w:t>
+      </w:r>
+      <w:r>
+        <w:rPr>
+          <w:i/>
+          <w:iCs/>
+          <w:vertAlign w:val="superscript"/>
+        </w:rPr>
+        <w:t>n</w:t>
+      </w:r>
+      <w:r>
+        <w:rPr>
+          <w:i/>
+          <w:iCs/>
+        </w:rPr>
+        <w:t>).</w:t>
+      </w:r>
+      <w:r>
+        <w:t xml:space="preserve"> Pomimo tego, że te wartości są gorsze od najczęściej spotykanych wielomianowych, jest to złożoność lepsza od </w:t>
+      </w:r>
+      <w:r>
+        <w:rPr>
+          <w:i/>
+          <w:iCs/>
+        </w:rPr>
+        <w:t>O(n!)</w:t>
+      </w:r>
+      <w:r>
+        <w:t xml:space="preserve"> prezentowanej przez przegląd zupełny.</w:t>
+      </w:r>
+    </w:p>
+    <w:p>
+      <w:r>
+        <w:t>W skrócie, m</w:t>
+      </w:r>
+      <w:r>
+        <w:t>etoda polega na przeglądzie</w:t>
+      </w:r>
+      <w:r>
+        <w:t xml:space="preserve"> wszystkich podzbiorów</w:t>
+      </w:r>
+      <w:r>
+        <w:t xml:space="preserve"> (kombinacji)</w:t>
+      </w:r>
+      <w:r>
+        <w:t xml:space="preserve"> zbioru wierzchołków w rosnącej kolejności wynikowo przypisując kolejne optymalne wartości. Szczegóły implementacji zaprezentowano w punkcie 3.</w:t>
+      </w:r>
+    </w:p>
     <w:p>
       <w:pPr>
         <w:spacing w:line="259" w:lineRule="auto"/>
@@ -525,15 +970,250 @@
           <w:numId w:val="0"/>
         </w:numPr>
         <w:rPr>
+          <w:i/>
+          <w:iCs/>
+          <w:sz w:val="16"/>
+          <w:szCs w:val="16"/>
+        </w:rPr>
+      </w:pPr>
+      <w:r>
+        <w:rPr>
+          <w:noProof/>
+        </w:rPr>
+        <w:drawing>
+          <wp:anchor distT="0" distB="0" distL="114300" distR="114300" simplePos="0" relativeHeight="251658240" behindDoc="0" locked="0" layoutInCell="1" allowOverlap="1" wp14:anchorId="7081B8B3" wp14:editId="4729B16E">
+            <wp:simplePos x="0" y="0"/>
+            <wp:positionH relativeFrom="column">
+              <wp:posOffset>2658745</wp:posOffset>
+            </wp:positionH>
+            <wp:positionV relativeFrom="paragraph">
+              <wp:posOffset>6985</wp:posOffset>
+            </wp:positionV>
+            <wp:extent cx="4070350" cy="5133975"/>
+            <wp:effectExtent l="0" t="0" r="6350" b="0"/>
+            <wp:wrapSquare wrapText="bothSides"/>
+            <wp:docPr id="9" name="Obraz 9"/>
+            <wp:cNvGraphicFramePr>
+              <a:graphicFrameLocks xmlns:a="http://schemas.openxmlformats.org/drawingml/2006/main" noChangeAspect="1"/>
+            </wp:cNvGraphicFramePr>
+            <a:graphic xmlns:a="http://schemas.openxmlformats.org/drawingml/2006/main">
+              <a:graphicData uri="http://schemas.openxmlformats.org/drawingml/2006/picture">
+                <pic:pic xmlns:pic="http://schemas.openxmlformats.org/drawingml/2006/picture">
+                  <pic:nvPicPr>
+                    <pic:cNvPr id="0" name="Picture 5"/>
+                    <pic:cNvPicPr>
+                      <a:picLocks noChangeAspect="1" noChangeArrowheads="1"/>
+                    </pic:cNvPicPr>
+                  </pic:nvPicPr>
+                  <pic:blipFill>
+                    <a:blip r:embed="rId8" cstate="print">
+                      <a:extLst>
+                        <a:ext uri="{28A0092B-C50C-407E-A947-70E740481C1C}">
+                          <a14:useLocalDpi xmlns:a14="http://schemas.microsoft.com/office/drawing/2010/main" val="0"/>
+                        </a:ext>
+                      </a:extLst>
+                    </a:blip>
+                    <a:srcRect/>
+                    <a:stretch>
+                      <a:fillRect/>
+                    </a:stretch>
+                  </pic:blipFill>
+                  <pic:spPr bwMode="auto">
+                    <a:xfrm>
+                      <a:off x="0" y="0"/>
+                      <a:ext cx="4070350" cy="5133975"/>
+                    </a:xfrm>
+                    <a:prstGeom prst="rect">
+                      <a:avLst/>
+                    </a:prstGeom>
+                    <a:noFill/>
+                    <a:ln>
+                      <a:noFill/>
+                    </a:ln>
+                  </pic:spPr>
+                </pic:pic>
+              </a:graphicData>
+            </a:graphic>
+            <wp14:sizeRelH relativeFrom="margin">
+              <wp14:pctWidth>0</wp14:pctWidth>
+            </wp14:sizeRelH>
+            <wp14:sizeRelV relativeFrom="margin">
+              <wp14:pctHeight>0</wp14:pctHeight>
+            </wp14:sizeRelV>
+          </wp:anchor>
+        </w:drawing>
+      </w:r>
+      <w:r>
+        <w:rPr>
+          <w:noProof/>
+        </w:rPr>
+        <w:drawing>
+          <wp:inline distT="0" distB="0" distL="0" distR="0" wp14:anchorId="512FB3E7" wp14:editId="1DA3B09A">
+            <wp:extent cx="2541572" cy="4533900"/>
+            <wp:effectExtent l="0" t="0" r="0" b="0"/>
+            <wp:docPr id="4" name="Obraz 4"/>
+            <wp:cNvGraphicFramePr>
+              <a:graphicFrameLocks xmlns:a="http://schemas.openxmlformats.org/drawingml/2006/main" noChangeAspect="1"/>
+            </wp:cNvGraphicFramePr>
+            <a:graphic xmlns:a="http://schemas.openxmlformats.org/drawingml/2006/main">
+              <a:graphicData uri="http://schemas.openxmlformats.org/drawingml/2006/picture">
+                <pic:pic xmlns:pic="http://schemas.openxmlformats.org/drawingml/2006/picture">
+                  <pic:nvPicPr>
+                    <pic:cNvPr id="0" name="Picture 1"/>
+                    <pic:cNvPicPr>
+                      <a:picLocks noChangeAspect="1" noChangeArrowheads="1"/>
+                    </pic:cNvPicPr>
+                  </pic:nvPicPr>
+                  <pic:blipFill>
+                    <a:blip r:embed="rId9" cstate="print">
+                      <a:extLst>
+                        <a:ext uri="{28A0092B-C50C-407E-A947-70E740481C1C}">
+                          <a14:useLocalDpi xmlns:a14="http://schemas.microsoft.com/office/drawing/2010/main" val="0"/>
+                        </a:ext>
+                      </a:extLst>
+                    </a:blip>
+                    <a:srcRect/>
+                    <a:stretch>
+                      <a:fillRect/>
+                    </a:stretch>
+                  </pic:blipFill>
+                  <pic:spPr bwMode="auto">
+                    <a:xfrm>
+                      <a:off x="0" y="0"/>
+                      <a:ext cx="2548937" cy="4547038"/>
+                    </a:xfrm>
+                    <a:prstGeom prst="rect">
+                      <a:avLst/>
+                    </a:prstGeom>
+                    <a:noFill/>
+                    <a:ln>
+                      <a:noFill/>
+                    </a:ln>
+                  </pic:spPr>
+                </pic:pic>
+              </a:graphicData>
+            </a:graphic>
+          </wp:inline>
+        </w:drawing>
+      </w:r>
+      <w:r>
+        <w:rPr>
           <w:sz w:val="22"/>
           <w:szCs w:val="22"/>
         </w:rPr>
-      </w:pPr>
-      <w:r>
-        <w:rPr>
-          <w:sz w:val="22"/>
-          <w:szCs w:val="22"/>
-        </w:rPr>
+        <w:br/>
+      </w:r>
+      <w:r>
+        <w:rPr>
+          <w:rFonts w:ascii="Times New Roman" w:hAnsi="Times New Roman"/>
+          <w:i/>
+          <w:iCs/>
+          <w:sz w:val="16"/>
+          <w:szCs w:val="16"/>
+        </w:rPr>
+        <w:t>Rys</w:t>
+      </w:r>
+      <w:r>
+        <w:rPr>
+          <w:rFonts w:ascii="Times New Roman" w:hAnsi="Times New Roman"/>
+          <w:i/>
+          <w:iCs/>
+          <w:sz w:val="16"/>
+          <w:szCs w:val="16"/>
+        </w:rPr>
+        <w:t>.</w:t>
+      </w:r>
+      <w:r>
+        <w:rPr>
+          <w:rFonts w:ascii="Times New Roman" w:hAnsi="Times New Roman"/>
+          <w:i/>
+          <w:iCs/>
+          <w:sz w:val="16"/>
+          <w:szCs w:val="16"/>
+        </w:rPr>
+        <w:t xml:space="preserve"> 2. Schemat blokowy całego programu</w:t>
+      </w:r>
+    </w:p>
+    <w:p/>
+    <w:p>
+      <w:pPr>
+        <w:rPr>
+          <w:i/>
+          <w:iCs/>
+          <w:sz w:val="16"/>
+          <w:szCs w:val="16"/>
+        </w:rPr>
+      </w:pPr>
+      <w:r>
+        <w:tab/>
+      </w:r>
+      <w:r>
+        <w:tab/>
+      </w:r>
+      <w:r>
+        <w:tab/>
+      </w:r>
+      <w:r>
+        <w:tab/>
+      </w:r>
+      <w:r>
+        <w:tab/>
+      </w:r>
+      <w:r>
+        <w:tab/>
+      </w:r>
+      <w:r>
+        <w:tab/>
+      </w:r>
+      <w:r>
+        <w:rPr>
+          <w:i/>
+          <w:iCs/>
+          <w:sz w:val="16"/>
+          <w:szCs w:val="16"/>
+        </w:rPr>
+        <w:t xml:space="preserve">Rys. 3. Schemat blokowy implementacji algorytmu </w:t>
+      </w:r>
+      <w:proofErr w:type="spellStart"/>
+      <w:r>
+        <w:rPr>
+          <w:i/>
+          <w:iCs/>
+          <w:sz w:val="16"/>
+          <w:szCs w:val="16"/>
+        </w:rPr>
+        <w:t>Helda</w:t>
+      </w:r>
+      <w:proofErr w:type="spellEnd"/>
+      <w:r>
+        <w:rPr>
+          <w:i/>
+          <w:iCs/>
+          <w:sz w:val="16"/>
+          <w:szCs w:val="16"/>
+        </w:rPr>
+        <w:t>-Karpa</w:t>
+      </w:r>
+    </w:p>
+    <w:p/>
+    <w:p>
+      <w:r>
+        <w:t>Algorytm</w:t>
+      </w:r>
+    </w:p>
+    <w:p>
+      <w:pPr>
+        <w:spacing w:line="259" w:lineRule="auto"/>
+        <w:ind w:firstLine="0"/>
+        <w:contextualSpacing w:val="0"/>
+        <w:jc w:val="left"/>
+        <w:rPr>
+          <w:rFonts w:ascii="RoughTypewriter" w:hAnsi="RoughTypewriter"/>
+          <w:sz w:val="24"/>
+          <w:szCs w:val="24"/>
+        </w:rPr>
+      </w:pPr>
+      <w:r>
         <w:br w:type="page"/>
       </w:r>
     </w:p>
@@ -562,178 +1242,18 @@
     </w:p>
     <w:p>
       <w:pPr>
-        <w:pStyle w:val="Akapitzlist"/>
-        <w:numPr>
-          <w:ilvl w:val="0"/>
-          <w:numId w:val="4"/>
-        </w:numPr>
         <w:spacing w:line="240" w:lineRule="auto"/>
-        <w:rPr>
-          <w:i/>
-          <w:iCs/>
-        </w:rPr>
-      </w:pPr>
-      <w:r>
-        <w:rPr>
-          <w:i/>
-          <w:iCs/>
-        </w:rPr>
-        <w:t>tsp_6_1.txt</w:t>
-      </w:r>
-    </w:p>
-    <w:p>
-      <w:pPr>
-        <w:pStyle w:val="Akapitzlist"/>
-        <w:numPr>
-          <w:ilvl w:val="0"/>
-          <w:numId w:val="4"/>
-        </w:numPr>
-        <w:spacing w:line="240" w:lineRule="auto"/>
-        <w:rPr>
-          <w:i/>
-          <w:iCs/>
-        </w:rPr>
-      </w:pPr>
-      <w:r>
-        <w:rPr>
-          <w:i/>
-          <w:iCs/>
-        </w:rPr>
-        <w:t>tsp_6_2.txt</w:t>
-      </w:r>
-    </w:p>
-    <w:p>
-      <w:pPr>
-        <w:pStyle w:val="Akapitzlist"/>
-        <w:numPr>
-          <w:ilvl w:val="0"/>
-          <w:numId w:val="4"/>
-        </w:numPr>
-        <w:spacing w:line="240" w:lineRule="auto"/>
-        <w:rPr>
-          <w:i/>
-          <w:iCs/>
-        </w:rPr>
-      </w:pPr>
-      <w:r>
-        <w:rPr>
-          <w:i/>
-          <w:iCs/>
-        </w:rPr>
-        <w:t>tsp_10.txt</w:t>
-      </w:r>
-    </w:p>
-    <w:p>
-      <w:pPr>
-        <w:pStyle w:val="Akapitzlist"/>
-        <w:numPr>
-          <w:ilvl w:val="0"/>
-          <w:numId w:val="4"/>
-        </w:numPr>
-        <w:spacing w:line="240" w:lineRule="auto"/>
-        <w:rPr>
-          <w:i/>
-          <w:iCs/>
-        </w:rPr>
-      </w:pPr>
-      <w:r>
-        <w:rPr>
-          <w:i/>
-          <w:iCs/>
-        </w:rPr>
-        <w:t>tsp_12.txt</w:t>
-      </w:r>
-    </w:p>
-    <w:p>
-      <w:pPr>
-        <w:pStyle w:val="Akapitzlist"/>
-        <w:numPr>
-          <w:ilvl w:val="0"/>
-          <w:numId w:val="4"/>
-        </w:numPr>
-        <w:spacing w:line="240" w:lineRule="auto"/>
-        <w:rPr>
-          <w:i/>
-          <w:iCs/>
-        </w:rPr>
-      </w:pPr>
-      <w:r>
-        <w:rPr>
-          <w:i/>
-          <w:iCs/>
-        </w:rPr>
-        <w:t>tsp_13.txt</w:t>
-      </w:r>
-    </w:p>
-    <w:p>
-      <w:pPr>
-        <w:pStyle w:val="Akapitzlist"/>
-        <w:numPr>
-          <w:ilvl w:val="0"/>
-          <w:numId w:val="4"/>
-        </w:numPr>
-        <w:spacing w:line="240" w:lineRule="auto"/>
-        <w:rPr>
-          <w:i/>
-          <w:iCs/>
-        </w:rPr>
-      </w:pPr>
-      <w:r>
-        <w:rPr>
-          <w:i/>
-          <w:iCs/>
-        </w:rPr>
-        <w:t>tsp_14.txt</w:t>
-      </w:r>
-    </w:p>
-    <w:p>
-      <w:pPr>
-        <w:pStyle w:val="Akapitzlist"/>
-        <w:numPr>
-          <w:ilvl w:val="0"/>
-          <w:numId w:val="4"/>
-        </w:numPr>
-        <w:spacing w:line="240" w:lineRule="auto"/>
-        <w:rPr>
-          <w:i/>
-          <w:iCs/>
-        </w:rPr>
-      </w:pPr>
-      <w:r>
-        <w:rPr>
-          <w:i/>
-          <w:iCs/>
-        </w:rPr>
-        <w:t>tsp_15.txt</w:t>
-      </w:r>
-    </w:p>
-    <w:p>
-      <w:pPr>
-        <w:pStyle w:val="Akapitzlist"/>
-        <w:numPr>
-          <w:ilvl w:val="0"/>
-          <w:numId w:val="4"/>
-        </w:numPr>
-        <w:spacing w:after="0" w:line="276" w:lineRule="auto"/>
-        <w:rPr>
-          <w:i/>
-          <w:iCs/>
-        </w:rPr>
-      </w:pPr>
-      <w:r>
-        <w:rPr>
-          <w:i/>
-          <w:iCs/>
-        </w:rPr>
-        <w:t>tsp_17.txt</w:t>
-      </w:r>
+      </w:pPr>
     </w:p>
     <w:p>
       <w:pPr>
         <w:spacing w:line="240" w:lineRule="auto"/>
         <w:ind w:left="426" w:firstLine="294"/>
-      </w:pPr>
-      <w:hyperlink r:id="rId7" w:history="1">
+        <w:rPr>
+          <w:u w:val="single"/>
+        </w:rPr>
+      </w:pPr>
+      <w:hyperlink r:id="rId10" w:history="1">
         <w:r>
           <w:rPr>
             <w:rStyle w:val="Hipercze"/>
@@ -744,9 +1264,380 @@
     </w:p>
     <w:p>
       <w:pPr>
+        <w:pStyle w:val="Akapitzlist"/>
+        <w:numPr>
+          <w:ilvl w:val="0"/>
+          <w:numId w:val="4"/>
+        </w:numPr>
+        <w:spacing w:line="240" w:lineRule="auto"/>
+        <w:rPr>
+          <w:i/>
+          <w:iCs/>
+        </w:rPr>
+      </w:pPr>
+      <w:r>
+        <w:rPr>
+          <w:i/>
+          <w:iCs/>
+        </w:rPr>
+        <w:t>tsp_6_1.txt</w:t>
+      </w:r>
+    </w:p>
+    <w:p>
+      <w:pPr>
+        <w:pStyle w:val="Akapitzlist"/>
+        <w:numPr>
+          <w:ilvl w:val="0"/>
+          <w:numId w:val="4"/>
+        </w:numPr>
+        <w:spacing w:line="240" w:lineRule="auto"/>
+        <w:rPr>
+          <w:i/>
+          <w:iCs/>
+        </w:rPr>
+      </w:pPr>
+      <w:r>
+        <w:rPr>
+          <w:i/>
+          <w:iCs/>
+        </w:rPr>
+        <w:t>tsp_6_2.txt</w:t>
+      </w:r>
+    </w:p>
+    <w:p>
+      <w:pPr>
+        <w:pStyle w:val="Akapitzlist"/>
+        <w:numPr>
+          <w:ilvl w:val="0"/>
+          <w:numId w:val="4"/>
+        </w:numPr>
+        <w:spacing w:line="240" w:lineRule="auto"/>
+        <w:rPr>
+          <w:i/>
+          <w:iCs/>
+        </w:rPr>
+      </w:pPr>
+      <w:r>
+        <w:rPr>
+          <w:i/>
+          <w:iCs/>
+        </w:rPr>
+        <w:t>tsp_10.txt</w:t>
+      </w:r>
+    </w:p>
+    <w:p>
+      <w:pPr>
+        <w:pStyle w:val="Akapitzlist"/>
+        <w:numPr>
+          <w:ilvl w:val="0"/>
+          <w:numId w:val="4"/>
+        </w:numPr>
+        <w:spacing w:line="240" w:lineRule="auto"/>
+        <w:rPr>
+          <w:i/>
+          <w:iCs/>
+        </w:rPr>
+      </w:pPr>
+      <w:r>
+        <w:rPr>
+          <w:i/>
+          <w:iCs/>
+        </w:rPr>
+        <w:t>tsp_12.txt</w:t>
+      </w:r>
+    </w:p>
+    <w:p>
+      <w:pPr>
+        <w:pStyle w:val="Akapitzlist"/>
+        <w:numPr>
+          <w:ilvl w:val="0"/>
+          <w:numId w:val="4"/>
+        </w:numPr>
+        <w:spacing w:line="240" w:lineRule="auto"/>
+        <w:rPr>
+          <w:i/>
+          <w:iCs/>
+        </w:rPr>
+      </w:pPr>
+      <w:r>
+        <w:rPr>
+          <w:i/>
+          <w:iCs/>
+        </w:rPr>
+        <w:t>tsp_13.txt</w:t>
+      </w:r>
+    </w:p>
+    <w:p>
+      <w:pPr>
+        <w:pStyle w:val="Akapitzlist"/>
+        <w:numPr>
+          <w:ilvl w:val="0"/>
+          <w:numId w:val="4"/>
+        </w:numPr>
+        <w:spacing w:line="240" w:lineRule="auto"/>
+        <w:rPr>
+          <w:i/>
+          <w:iCs/>
+        </w:rPr>
+      </w:pPr>
+      <w:r>
+        <w:rPr>
+          <w:i/>
+          <w:iCs/>
+        </w:rPr>
+        <w:t>tsp_14.txt</w:t>
+      </w:r>
+    </w:p>
+    <w:p>
+      <w:pPr>
+        <w:pStyle w:val="Akapitzlist"/>
+        <w:numPr>
+          <w:ilvl w:val="0"/>
+          <w:numId w:val="4"/>
+        </w:numPr>
+        <w:spacing w:line="240" w:lineRule="auto"/>
+        <w:rPr>
+          <w:i/>
+          <w:iCs/>
+        </w:rPr>
+      </w:pPr>
+      <w:r>
+        <w:rPr>
+          <w:i/>
+          <w:iCs/>
+        </w:rPr>
+        <w:t>tsp_15.txt</w:t>
+      </w:r>
+    </w:p>
+    <w:p>
+      <w:pPr>
+        <w:pStyle w:val="Akapitzlist"/>
+        <w:numPr>
+          <w:ilvl w:val="0"/>
+          <w:numId w:val="4"/>
+        </w:numPr>
+        <w:spacing w:after="0" w:line="276" w:lineRule="auto"/>
+      </w:pPr>
+      <w:r>
+        <w:rPr>
+          <w:i/>
+          <w:iCs/>
+        </w:rPr>
+        <w:t>tsp_17.txt</w:t>
+      </w:r>
+    </w:p>
+    <w:p>
+      <w:pPr>
+        <w:pStyle w:val="Akapitzlist"/>
+        <w:spacing w:after="0" w:line="276" w:lineRule="auto"/>
+        <w:ind w:left="1080" w:firstLine="0"/>
+      </w:pPr>
+    </w:p>
+    <w:p>
+      <w:pPr>
+        <w:spacing w:after="0" w:line="276" w:lineRule="auto"/>
+        <w:ind w:left="720" w:firstLine="0"/>
+        <w:rPr>
+          <w:color w:val="800080"/>
+          <w:u w:val="single"/>
+        </w:rPr>
+      </w:pPr>
+      <w:hyperlink r:id="rId11" w:history="1">
+        <w:r>
+          <w:rPr>
+            <w:rStyle w:val="Hipercze"/>
+          </w:rPr>
+          <w:t>http://elib.zib.de/pub/mp-testdata/tsp/tsplib/tsp/index.html</w:t>
+        </w:r>
+      </w:hyperlink>
+    </w:p>
+    <w:p>
+      <w:pPr>
+        <w:pStyle w:val="Akapitzlist"/>
+        <w:numPr>
+          <w:ilvl w:val="0"/>
+          <w:numId w:val="9"/>
+        </w:numPr>
+        <w:spacing w:after="0" w:line="276" w:lineRule="auto"/>
+        <w:rPr>
+          <w:i/>
+          <w:iCs/>
+        </w:rPr>
+      </w:pPr>
+      <w:r>
+        <w:rPr>
+          <w:i/>
+          <w:iCs/>
+        </w:rPr>
+        <w:t>gr17.tsp</w:t>
+      </w:r>
+    </w:p>
+    <w:p>
+      <w:pPr>
+        <w:pStyle w:val="Akapitzlist"/>
+        <w:numPr>
+          <w:ilvl w:val="0"/>
+          <w:numId w:val="9"/>
+        </w:numPr>
+        <w:spacing w:after="0" w:line="276" w:lineRule="auto"/>
+        <w:rPr>
+          <w:i/>
+          <w:iCs/>
+        </w:rPr>
+      </w:pPr>
+      <w:r>
+        <w:rPr>
+          <w:i/>
+          <w:iCs/>
+        </w:rPr>
+        <w:t>gr</w:t>
+      </w:r>
+      <w:r>
+        <w:rPr>
+          <w:i/>
+          <w:iCs/>
+        </w:rPr>
+        <w:t>21.tsp</w:t>
+      </w:r>
+    </w:p>
+    <w:p>
+      <w:pPr>
+        <w:pStyle w:val="Akapitzlist"/>
+        <w:numPr>
+          <w:ilvl w:val="0"/>
+          <w:numId w:val="9"/>
+        </w:numPr>
+        <w:spacing w:after="0" w:line="276" w:lineRule="auto"/>
+        <w:rPr>
+          <w:i/>
+          <w:iCs/>
+        </w:rPr>
+      </w:pPr>
+      <w:r>
+        <w:rPr>
+          <w:i/>
+          <w:iCs/>
+        </w:rPr>
+        <w:t>gr24.tsp</w:t>
+      </w:r>
+    </w:p>
+    <w:p>
+      <w:pPr>
+        <w:pStyle w:val="Akapitzlist"/>
+        <w:numPr>
+          <w:ilvl w:val="0"/>
+          <w:numId w:val="9"/>
+        </w:numPr>
+        <w:spacing w:after="0" w:line="276" w:lineRule="auto"/>
+        <w:rPr>
+          <w:i/>
+          <w:iCs/>
+        </w:rPr>
+      </w:pPr>
+      <w:r>
+        <w:rPr>
+          <w:i/>
+          <w:iCs/>
+        </w:rPr>
+        <w:t>bays29.tsp</w:t>
+      </w:r>
+    </w:p>
+    <w:p>
+      <w:pPr>
+        <w:pStyle w:val="Akapitzlist"/>
+        <w:spacing w:after="0" w:line="276" w:lineRule="auto"/>
+        <w:ind w:left="1080" w:firstLine="0"/>
+        <w:rPr>
+          <w:i/>
+          <w:iCs/>
+        </w:rPr>
+      </w:pPr>
+    </w:p>
+    <w:p>
+      <w:pPr>
+        <w:spacing w:after="0" w:line="276" w:lineRule="auto"/>
+        <w:ind w:left="720" w:firstLine="0"/>
+        <w:rPr>
+          <w:color w:val="0000FF"/>
+          <w:u w:val="single"/>
+        </w:rPr>
+      </w:pPr>
+      <w:hyperlink r:id="rId12" w:history="1">
+        <w:r>
+          <w:rPr>
+            <w:rStyle w:val="Hipercze"/>
+          </w:rPr>
+          <w:t>http://elib.zib.de/pub/mp-testdata/tsp/tsplib/atsp/index.html</w:t>
+        </w:r>
+      </w:hyperlink>
+    </w:p>
+    <w:p>
+      <w:pPr>
+        <w:pStyle w:val="Akapitzlist"/>
+        <w:numPr>
+          <w:ilvl w:val="0"/>
+          <w:numId w:val="10"/>
+        </w:numPr>
+        <w:spacing w:after="0" w:line="276" w:lineRule="auto"/>
+        <w:rPr>
+          <w:i/>
+          <w:iCs/>
+          <w:color w:val="auto"/>
+        </w:rPr>
+      </w:pPr>
+      <w:r>
+        <w:rPr>
+          <w:i/>
+          <w:iCs/>
+          <w:color w:val="auto"/>
+        </w:rPr>
+        <w:t>br17.atsp</w:t>
+      </w:r>
+    </w:p>
+    <w:p>
+      <w:pPr>
+        <w:spacing w:line="240" w:lineRule="auto"/>
+        <w:ind w:firstLine="0"/>
+      </w:pPr>
+    </w:p>
+    <w:p>
+      <w:pPr>
+        <w:spacing w:line="240" w:lineRule="auto"/>
+        <w:ind w:firstLine="0"/>
+      </w:pPr>
+    </w:p>
+    <w:p>
+      <w:pPr>
         <w:spacing w:line="240" w:lineRule="auto"/>
         <w:ind w:left="426" w:firstLine="0"/>
       </w:pPr>
+      <w:r>
+        <w:t xml:space="preserve">Do programu został dołączony plik </w:t>
+      </w:r>
+      <w:r>
+        <w:rPr>
+          <w:i/>
+          <w:iCs/>
+        </w:rPr>
+        <w:t>config.ini</w:t>
+      </w:r>
+      <w:r>
+        <w:rPr>
+          <w:i/>
+          <w:iCs/>
+        </w:rPr>
+        <w:t>,</w:t>
+      </w:r>
+      <w:r>
+        <w:rPr>
+          <w:i/>
+          <w:iCs/>
+        </w:rPr>
+        <w:t xml:space="preserve"> </w:t>
+      </w:r>
+      <w:r>
+        <w:t>aby sterować parametrami programu w sposób zastępujący:</w:t>
+      </w:r>
     </w:p>
     <w:p>
       <w:pPr>
@@ -758,26 +1649,72 @@
       <w:pPr>
         <w:spacing w:line="240" w:lineRule="auto"/>
         <w:ind w:left="426" w:firstLine="0"/>
-      </w:pPr>
-      <w:r>
-        <w:t xml:space="preserve">Do programu został dołączony plik </w:t>
-      </w:r>
-      <w:r>
-        <w:rPr>
-          <w:i/>
-          <w:iCs/>
-        </w:rPr>
-        <w:t xml:space="preserve">config.ini </w:t>
-      </w:r>
-      <w:r>
-        <w:t>aby sterować parametrami programu w sposób zastępujący:</w:t>
+        <w:rPr>
+          <w:i/>
+          <w:iCs/>
+        </w:rPr>
+      </w:pPr>
+      <w:r>
+        <w:rPr>
+          <w:i/>
+          <w:iCs/>
+        </w:rPr>
+        <w:t>Plik wejściowy:</w:t>
       </w:r>
     </w:p>
     <w:p>
       <w:pPr>
         <w:spacing w:line="240" w:lineRule="auto"/>
         <w:ind w:left="426" w:firstLine="0"/>
-      </w:pPr>
+        <w:rPr>
+          <w:i/>
+          <w:iCs/>
+        </w:rPr>
+      </w:pPr>
+      <w:r>
+        <w:rPr>
+          <w:i/>
+          <w:iCs/>
+        </w:rPr>
+        <w:t>./</w:t>
+      </w:r>
+      <w:proofErr w:type="spellStart"/>
+      <w:r>
+        <w:rPr>
+          <w:i/>
+          <w:iCs/>
+        </w:rPr>
+        <w:t>input</w:t>
+      </w:r>
+      <w:proofErr w:type="spellEnd"/>
+      <w:r>
+        <w:rPr>
+          <w:i/>
+          <w:iCs/>
+        </w:rPr>
+        <w:t>/tsp_6_1.txt</w:t>
+      </w:r>
+      <w:r>
+        <w:rPr>
+          <w:i/>
+          <w:iCs/>
+        </w:rPr>
+        <w:tab/>
+      </w:r>
+      <w:r>
+        <w:rPr>
+          <w:i/>
+          <w:iCs/>
+        </w:rPr>
+        <w:tab/>
+      </w:r>
+      <w:r>
+        <w:rPr>
+          <w:i/>
+          <w:iCs/>
+        </w:rPr>
+        <w:t>//tutaj zawarta nazwa pliku wywoła odpowiedni graf w programie.</w:t>
+      </w:r>
     </w:p>
     <w:p>
       <w:pPr>
@@ -793,14 +1730,7 @@
           <w:i/>
           <w:iCs/>
         </w:rPr>
-        <w:t>Nazwa pliku:</w:t>
-      </w:r>
-      <w:r>
-        <w:rPr>
-          <w:i/>
-          <w:iCs/>
-        </w:rPr>
-        <w:tab/>
+        <w:t>Plik wyjściowy:</w:t>
       </w:r>
     </w:p>
     <w:p>
@@ -817,7 +1747,23 @@
           <w:i/>
           <w:iCs/>
         </w:rPr>
-        <w:t>tsp_12.txt</w:t>
+        <w:t>./</w:t>
+      </w:r>
+      <w:proofErr w:type="spellStart"/>
+      <w:r>
+        <w:rPr>
+          <w:i/>
+          <w:iCs/>
+        </w:rPr>
+        <w:t>output</w:t>
+      </w:r>
+      <w:proofErr w:type="spellEnd"/>
+      <w:r>
+        <w:rPr>
+          <w:i/>
+          <w:iCs/>
+        </w:rPr>
+        <w:t>/data.csv</w:t>
       </w:r>
       <w:r>
         <w:rPr>
@@ -832,14 +1778,63 @@
           <w:iCs/>
         </w:rPr>
         <w:tab/>
-        <w:t>//tutaj zawarta nazwa pliku wywoła odpowiedni graf w programie</w:t>
-      </w:r>
-      <w:r>
-        <w:rPr>
-          <w:i/>
-          <w:iCs/>
-        </w:rPr>
-        <w:t>.</w:t>
+        <w:t>//ścieżka pliku wyjściowego</w:t>
+      </w:r>
+    </w:p>
+    <w:p>
+      <w:pPr>
+        <w:spacing w:line="240" w:lineRule="auto"/>
+        <w:ind w:left="426" w:firstLine="0"/>
+        <w:rPr>
+          <w:i/>
+          <w:iCs/>
+        </w:rPr>
+      </w:pPr>
+      <w:r>
+        <w:rPr>
+          <w:i/>
+          <w:iCs/>
+        </w:rPr>
+        <w:t>Ilość powtórzeń:</w:t>
+      </w:r>
+    </w:p>
+    <w:p>
+      <w:pPr>
+        <w:spacing w:line="240" w:lineRule="auto"/>
+        <w:ind w:left="426" w:firstLine="0"/>
+        <w:rPr>
+          <w:i/>
+          <w:iCs/>
+        </w:rPr>
+      </w:pPr>
+      <w:r>
+        <w:rPr>
+          <w:i/>
+          <w:iCs/>
+        </w:rPr>
+        <w:t>100</w:t>
+      </w:r>
+      <w:r>
+        <w:rPr>
+          <w:i/>
+          <w:iCs/>
+        </w:rPr>
+        <w:tab/>
+      </w:r>
+      <w:r>
+        <w:rPr>
+          <w:i/>
+          <w:iCs/>
+        </w:rPr>
+        <w:tab/>
+      </w:r>
+      <w:r>
+        <w:rPr>
+          <w:i/>
+          <w:iCs/>
+        </w:rPr>
+        <w:tab/>
+        <w:t>//ilość razy, z jaką wykona się algorytm</w:t>
       </w:r>
     </w:p>
     <w:p>
@@ -872,7 +1867,13 @@
     </w:p>
     <w:p>
       <w:r>
-        <w:t>Należało zbadać zależność czasu rozwiązania problemu od wielkości instancji. W przypadku algorytmu realizującego przegląd zupełny przestrzeni rozwiązań dopuszczalnych nie występowały parametry programu, które mogły mieć wpływ na czas i jakość uzyskanego wyniku.</w:t>
+        <w:t xml:space="preserve">Należało zbadać zależność czasu rozwiązania problemu od wielkości instancji. W przypadku algorytmu realizującego </w:t>
+      </w:r>
+      <w:r>
+        <w:t>programowanie dynamiczne w</w:t>
+      </w:r>
+      <w:r>
+        <w:t xml:space="preserve"> przestrzeni rozwiązań dopuszczalnych nie występowały parametry programu, które mogły mieć wpływ na czas i jakość uzyskanego wyniku.</w:t>
       </w:r>
       <w:r>
         <w:t xml:space="preserve"> W związku z tym procedura badawcza polegała na uruchomieniu programu sterowanego plikiem inicjującym .INI, którego struktura została opisana wyżej.</w:t>
@@ -982,7 +1983,7 @@
     </w:p>
     <w:p/>
     <w:sectPr>
-      <w:footerReference w:type="default" r:id="rId8"/>
+      <w:footerReference w:type="default" r:id="rId13"/>
       <w:pgSz w:w="12240" w:h="15840"/>
       <w:pgMar w:top="1440" w:right="1440" w:bottom="1440" w:left="1440" w:header="720" w:footer="720" w:gutter="0"/>
       <w:cols w:space="720"/>
@@ -1389,8 +2390,8 @@
   <w:abstractNum w:abstractNumId="3" w15:restartNumberingAfterBreak="0">
     <w:nsid w:val="23D3037E"/>
     <w:multiLevelType w:val="hybridMultilevel"/>
-    <w:tmpl w:val="D09200D8"/>
-    <w:lvl w:ilvl="0" w:tplc="1FBE1E96">
+    <w:tmpl w:val="F0822DE0"/>
+    <w:lvl w:ilvl="0" w:tplc="3DD0A96E">
       <w:start w:val="1"/>
       <w:numFmt w:val="decimal"/>
       <w:lvlText w:val="%1."/>
@@ -1400,6 +2401,8 @@
       </w:pPr>
       <w:rPr>
         <w:rFonts w:hint="default"/>
+        <w:i/>
+        <w:iCs/>
       </w:rPr>
     </w:lvl>
     <w:lvl w:ilvl="1" w:tplc="0C000019" w:tentative="1">
@@ -1565,6 +2568,95 @@
     </w:lvl>
   </w:abstractNum>
   <w:abstractNum w:abstractNumId="5" w15:restartNumberingAfterBreak="0">
+    <w:nsid w:val="4DD2476D"/>
+    <w:multiLevelType w:val="hybridMultilevel"/>
+    <w:tmpl w:val="AFAABE3E"/>
+    <w:lvl w:ilvl="0" w:tplc="21C28A0E">
+      <w:start w:val="1"/>
+      <w:numFmt w:val="decimal"/>
+      <w:lvlText w:val="%1."/>
+      <w:lvlJc w:val="left"/>
+      <w:pPr>
+        <w:ind w:left="1080" w:hanging="360"/>
+      </w:pPr>
+      <w:rPr>
+        <w:rFonts w:hint="default"/>
+      </w:rPr>
+    </w:lvl>
+    <w:lvl w:ilvl="1" w:tplc="04150019" w:tentative="1">
+      <w:start w:val="1"/>
+      <w:numFmt w:val="lowerLetter"/>
+      <w:lvlText w:val="%2."/>
+      <w:lvlJc w:val="left"/>
+      <w:pPr>
+        <w:ind w:left="1800" w:hanging="360"/>
+      </w:pPr>
+    </w:lvl>
+    <w:lvl w:ilvl="2" w:tplc="0415001B" w:tentative="1">
+      <w:start w:val="1"/>
+      <w:numFmt w:val="lowerRoman"/>
+      <w:lvlText w:val="%3."/>
+      <w:lvlJc w:val="right"/>
+      <w:pPr>
+        <w:ind w:left="2520" w:hanging="180"/>
+      </w:pPr>
+    </w:lvl>
+    <w:lvl w:ilvl="3" w:tplc="0415000F" w:tentative="1">
+      <w:start w:val="1"/>
+      <w:numFmt w:val="decimal"/>
+      <w:lvlText w:val="%4."/>
+      <w:lvlJc w:val="left"/>
+      <w:pPr>
+        <w:ind w:left="3240" w:hanging="360"/>
+      </w:pPr>
+    </w:lvl>
+    <w:lvl w:ilvl="4" w:tplc="04150019" w:tentative="1">
+      <w:start w:val="1"/>
+      <w:numFmt w:val="lowerLetter"/>
+      <w:lvlText w:val="%5."/>
+      <w:lvlJc w:val="left"/>
+      <w:pPr>
+        <w:ind w:left="3960" w:hanging="360"/>
+      </w:pPr>
+    </w:lvl>
+    <w:lvl w:ilvl="5" w:tplc="0415001B" w:tentative="1">
+      <w:start w:val="1"/>
+      <w:numFmt w:val="lowerRoman"/>
+      <w:lvlText w:val="%6."/>
+      <w:lvlJc w:val="right"/>
+      <w:pPr>
+        <w:ind w:left="4680" w:hanging="180"/>
+      </w:pPr>
+    </w:lvl>
+    <w:lvl w:ilvl="6" w:tplc="0415000F" w:tentative="1">
+      <w:start w:val="1"/>
+      <w:numFmt w:val="decimal"/>
+      <w:lvlText w:val="%7."/>
+      <w:lvlJc w:val="left"/>
+      <w:pPr>
+        <w:ind w:left="5400" w:hanging="360"/>
+      </w:pPr>
+    </w:lvl>
+    <w:lvl w:ilvl="7" w:tplc="04150019" w:tentative="1">
+      <w:start w:val="1"/>
+      <w:numFmt w:val="lowerLetter"/>
+      <w:lvlText w:val="%8."/>
+      <w:lvlJc w:val="left"/>
+      <w:pPr>
+        <w:ind w:left="6120" w:hanging="360"/>
+      </w:pPr>
+    </w:lvl>
+    <w:lvl w:ilvl="8" w:tplc="0415001B" w:tentative="1">
+      <w:start w:val="1"/>
+      <w:numFmt w:val="lowerRoman"/>
+      <w:lvlText w:val="%9."/>
+      <w:lvlJc w:val="right"/>
+      <w:pPr>
+        <w:ind w:left="6840" w:hanging="180"/>
+      </w:pPr>
+    </w:lvl>
+  </w:abstractNum>
+  <w:abstractNum w:abstractNumId="6" w15:restartNumberingAfterBreak="0">
     <w:nsid w:val="59FB3B27"/>
     <w:multiLevelType w:val="hybridMultilevel"/>
     <w:tmpl w:val="88966A6A"/>
@@ -1653,7 +2745,97 @@
       </w:pPr>
     </w:lvl>
   </w:abstractNum>
-  <w:abstractNum w:abstractNumId="6" w15:restartNumberingAfterBreak="0">
+  <w:abstractNum w:abstractNumId="7" w15:restartNumberingAfterBreak="0">
+    <w:nsid w:val="5F515F1E"/>
+    <w:multiLevelType w:val="hybridMultilevel"/>
+    <w:tmpl w:val="D8FA87E2"/>
+    <w:lvl w:ilvl="0" w:tplc="6BB0AB7E">
+      <w:start w:val="1"/>
+      <w:numFmt w:val="decimal"/>
+      <w:lvlText w:val="%1."/>
+      <w:lvlJc w:val="left"/>
+      <w:pPr>
+        <w:ind w:left="1080" w:hanging="360"/>
+      </w:pPr>
+      <w:rPr>
+        <w:rFonts w:hint="default"/>
+        <w:color w:val="auto"/>
+      </w:rPr>
+    </w:lvl>
+    <w:lvl w:ilvl="1" w:tplc="04150019" w:tentative="1">
+      <w:start w:val="1"/>
+      <w:numFmt w:val="lowerLetter"/>
+      <w:lvlText w:val="%2."/>
+      <w:lvlJc w:val="left"/>
+      <w:pPr>
+        <w:ind w:left="1800" w:hanging="360"/>
+      </w:pPr>
+    </w:lvl>
+    <w:lvl w:ilvl="2" w:tplc="0415001B" w:tentative="1">
+      <w:start w:val="1"/>
+      <w:numFmt w:val="lowerRoman"/>
+      <w:lvlText w:val="%3."/>
+      <w:lvlJc w:val="right"/>
+      <w:pPr>
+        <w:ind w:left="2520" w:hanging="180"/>
+      </w:pPr>
+    </w:lvl>
+    <w:lvl w:ilvl="3" w:tplc="0415000F" w:tentative="1">
+      <w:start w:val="1"/>
+      <w:numFmt w:val="decimal"/>
+      <w:lvlText w:val="%4."/>
+      <w:lvlJc w:val="left"/>
+      <w:pPr>
+        <w:ind w:left="3240" w:hanging="360"/>
+      </w:pPr>
+    </w:lvl>
+    <w:lvl w:ilvl="4" w:tplc="04150019" w:tentative="1">
+      <w:start w:val="1"/>
+      <w:numFmt w:val="lowerLetter"/>
+      <w:lvlText w:val="%5."/>
+      <w:lvlJc w:val="left"/>
+      <w:pPr>
+        <w:ind w:left="3960" w:hanging="360"/>
+      </w:pPr>
+    </w:lvl>
+    <w:lvl w:ilvl="5" w:tplc="0415001B" w:tentative="1">
+      <w:start w:val="1"/>
+      <w:numFmt w:val="lowerRoman"/>
+      <w:lvlText w:val="%6."/>
+      <w:lvlJc w:val="right"/>
+      <w:pPr>
+        <w:ind w:left="4680" w:hanging="180"/>
+      </w:pPr>
+    </w:lvl>
+    <w:lvl w:ilvl="6" w:tplc="0415000F" w:tentative="1">
+      <w:start w:val="1"/>
+      <w:numFmt w:val="decimal"/>
+      <w:lvlText w:val="%7."/>
+      <w:lvlJc w:val="left"/>
+      <w:pPr>
+        <w:ind w:left="5400" w:hanging="360"/>
+      </w:pPr>
+    </w:lvl>
+    <w:lvl w:ilvl="7" w:tplc="04150019" w:tentative="1">
+      <w:start w:val="1"/>
+      <w:numFmt w:val="lowerLetter"/>
+      <w:lvlText w:val="%8."/>
+      <w:lvlJc w:val="left"/>
+      <w:pPr>
+        <w:ind w:left="6120" w:hanging="360"/>
+      </w:pPr>
+    </w:lvl>
+    <w:lvl w:ilvl="8" w:tplc="0415001B" w:tentative="1">
+      <w:start w:val="1"/>
+      <w:numFmt w:val="lowerRoman"/>
+      <w:lvlText w:val="%9."/>
+      <w:lvlJc w:val="right"/>
+      <w:pPr>
+        <w:ind w:left="6840" w:hanging="180"/>
+      </w:pPr>
+    </w:lvl>
+  </w:abstractNum>
+  <w:abstractNum w:abstractNumId="8" w15:restartNumberingAfterBreak="0">
     <w:nsid w:val="69CC76ED"/>
     <w:multiLevelType w:val="hybridMultilevel"/>
     <w:tmpl w:val="3F9E19BC"/>
@@ -1742,7 +2924,7 @@
       </w:pPr>
     </w:lvl>
   </w:abstractNum>
-  <w:abstractNum w:abstractNumId="7" w15:restartNumberingAfterBreak="0">
+  <w:abstractNum w:abstractNumId="9" w15:restartNumberingAfterBreak="0">
     <w:nsid w:val="7D044BF7"/>
     <w:multiLevelType w:val="hybridMultilevel"/>
     <w:tmpl w:val="6666E6A4"/>
@@ -1835,7 +3017,7 @@
     <w:abstractNumId w:val="4"/>
   </w:num>
   <w:num w:numId="2" w16cid:durableId="1022127725">
-    <w:abstractNumId w:val="5"/>
+    <w:abstractNumId w:val="6"/>
   </w:num>
   <w:num w:numId="3" w16cid:durableId="425031345">
     <w:abstractNumId w:val="1"/>
@@ -1850,10 +3032,16 @@
     <w:abstractNumId w:val="2"/>
   </w:num>
   <w:num w:numId="7" w16cid:durableId="1534611579">
+    <w:abstractNumId w:val="9"/>
+  </w:num>
+  <w:num w:numId="8" w16cid:durableId="1439442930">
+    <w:abstractNumId w:val="8"/>
+  </w:num>
+  <w:num w:numId="9" w16cid:durableId="540672741">
     <w:abstractNumId w:val="7"/>
   </w:num>
-  <w:num w:numId="8" w16cid:durableId="1439442930">
-    <w:abstractNumId w:val="6"/>
+  <w:num w:numId="10" w16cid:durableId="449280622">
+    <w:abstractNumId w:val="5"/>
   </w:num>
 </w:numbering>
 </file>

</xml_diff>